<commit_message>
Saving docx files to target folder
</commit_message>
<xml_diff>
--- a/Assets/StreamingAssets/Bridge/template.docx
+++ b/Assets/StreamingAssets/Bridge/template.docx
@@ -1088,29 +1088,53 @@
       </w:r>
     </w:p>
     <w:p>
-      <w:pPr>
-        <w:rPr>
-          <w:lang w:val="en-US"/>
-        </w:rPr>
-      </w:pPr>
+      <w:r>
+        <w:t>{</w:t>
+      </w:r>
       <w:r>
         <w:rPr>
           <w:lang w:val="en-US"/>
         </w:rPr>
-        <w:t>{description}</w:t>
+        <w:t>description</w:t>
+      </w:r>
+      <w:r>
+        <w:t>}</w:t>
       </w:r>
     </w:p>
     <w:p>
       <w:pPr>
         <w:rPr>
-          <w:lang w:val="en-US"/>
+          <w:b/>
+          <w:bCs/>
         </w:rPr>
       </w:pPr>
       <w:r>
+        <w:t>Телефоны:</w:t>
+      </w:r>
+      <w:r>
+        <w:t xml:space="preserve"> </w:t>
+      </w:r>
+      <w:r>
         <w:rPr>
+          <w:b/>
+          <w:bCs/>
+        </w:rPr>
+        <w:t>{</w:t>
+      </w:r>
+      <w:r>
+        <w:rPr>
+          <w:b/>
+          <w:bCs/>
           <w:lang w:val="en-US"/>
         </w:rPr>
-        <w:t>{phones}</w:t>
+        <w:t>phones</w:t>
+      </w:r>
+      <w:r>
+        <w:rPr>
+          <w:b/>
+          <w:bCs/>
+        </w:rPr>
+        <w:t>}</w:t>
       </w:r>
     </w:p>
     <w:sectPr>

</xml_diff>